<commit_message>
add tableau to html file
</commit_message>
<xml_diff>
--- a/Visualisation Assignment Template  - Channelling Hans.docx
+++ b/Visualisation Assignment Template  - Channelling Hans.docx
@@ -269,6 +269,9 @@
       <w:r>
         <w:t>The user can also see the evolution of country’s situation throughout the years by selecting the country simply by hovering over the data circle with their mouse. When selecting a specific country, additional information about the country is provided such as the flag, value for GDP and Life Expectancy</w:t>
       </w:r>
+      <w:r>
+        <w:t>.</w:t>
+      </w:r>
     </w:p>
     <w:p>
       <w:pPr>
@@ -371,7 +374,15 @@
         <w:t>aesthetically pleasing while not being too aggressive</w:t>
       </w:r>
       <w:r>
-        <w:t>. With the same objective in mind we also analysed various combinations for the transition timer in order to modify the speed of changes between years. We determine</w:t>
+        <w:t xml:space="preserve">. With the same objective in mind we also analysed various combinations for the transition timer </w:t>
+      </w:r>
+      <w:proofErr w:type="gramStart"/>
+      <w:r>
+        <w:t>in order to</w:t>
+      </w:r>
+      <w:proofErr w:type="gramEnd"/>
+      <w:r>
+        <w:t xml:space="preserve"> modify the speed of changes between years. We determine</w:t>
       </w:r>
       <w:r>
         <w:t>d</w:t>
@@ -382,11 +393,19 @@
       <w:r>
         <w:t xml:space="preserve"> (and combinations of </w:t>
       </w:r>
+      <w:proofErr w:type="gramStart"/>
       <w:r>
         <w:rPr>
           <w:i/>
         </w:rPr>
-        <w:t>transition()</w:t>
+        <w:t>transition(</w:t>
+      </w:r>
+      <w:proofErr w:type="gramEnd"/>
+      <w:r>
+        <w:rPr>
+          <w:i/>
+        </w:rPr>
+        <w:t>)</w:t>
       </w:r>
       <w:r>
         <w:t xml:space="preserve">, </w:t>
@@ -498,212 +517,810 @@
         <w:rPr>
           <w:rFonts w:ascii="Courier New" w:hAnsi="Courier New" w:cs="Courier New"/>
         </w:rPr>
-        <w:t>font-size</w:t>
-      </w:r>
-      <w:r>
-        <w:rPr>
-          <w:rFonts w:ascii="Courier New" w:hAnsi="Courier New" w:cs="Courier New"/>
-        </w:rPr>
-        <w:t xml:space="preserve">, </w:t>
-      </w:r>
-      <w:r>
-        <w:rPr>
-          <w:rFonts w:ascii="Courier New" w:hAnsi="Courier New" w:cs="Courier New"/>
-        </w:rPr>
-        <w:t>fill</w:t>
-      </w:r>
-      <w:r>
-        <w:rPr>
-          <w:rFonts w:ascii="Courier New" w:hAnsi="Courier New" w:cs="Courier New"/>
-        </w:rPr>
-        <w:t xml:space="preserve">, </w:t>
-      </w:r>
-      <w:r>
-        <w:rPr>
-          <w:rFonts w:ascii="Courier New" w:hAnsi="Courier New" w:cs="Courier New"/>
-        </w:rPr>
-        <w:t>paint-order</w:t>
-      </w:r>
-      <w:r>
-        <w:rPr>
-          <w:rFonts w:ascii="Courier New" w:hAnsi="Courier New" w:cs="Courier New"/>
-        </w:rPr>
-        <w:t>, s</w:t>
-      </w:r>
-      <w:r>
-        <w:rPr>
-          <w:rFonts w:ascii="Courier New" w:hAnsi="Courier New" w:cs="Courier New"/>
-        </w:rPr>
-        <w:t>troke</w:t>
-      </w:r>
-      <w:r>
-        <w:rPr>
-          <w:rFonts w:ascii="Courier New" w:hAnsi="Courier New" w:cs="Courier New"/>
-        </w:rPr>
-        <w:t>, stroke-width</w:t>
+        <w:t>font-size, fill, paint-order, stroke, stroke-width</w:t>
       </w:r>
       <w:r>
         <w:rPr>
           <w:rFonts w:cs="Courier New"/>
         </w:rPr>
         <w:t xml:space="preserve">, we realized that using these only would not allow us to have a clear legend. </w:t>
+      </w:r>
+      <w:r>
+        <w:rPr>
+          <w:rFonts w:cs="Courier New"/>
+        </w:rPr>
+        <w:t>To</w:t>
+      </w:r>
+      <w:r>
+        <w:rPr>
+          <w:rFonts w:cs="Courier New"/>
+        </w:rPr>
+        <w:t xml:space="preserve"> fix this, we decided to use a black colour for the text and modify the opacity of the background for the one purple rectangle to deliver a clearer visual.</w:t>
+      </w:r>
+    </w:p>
+    <w:p>
+      <w:pPr>
+        <w:rPr>
+          <w:b/>
+          <w:color w:val="0070C0"/>
+        </w:rPr>
+      </w:pPr>
+      <w:r>
+        <w:rPr>
+          <w:b/>
+          <w:color w:val="0070C0"/>
+        </w:rPr>
+        <w:t>Additional Features</w:t>
+      </w:r>
+    </w:p>
+    <w:p>
+      <w:r>
+        <w:t>In our visualisation, we decided to implement the following additional functionalities:</w:t>
+      </w:r>
+    </w:p>
+    <w:p>
+      <w:pPr>
+        <w:jc w:val="both"/>
+      </w:pPr>
+      <w:r>
+        <w:t xml:space="preserve">The </w:t>
+      </w:r>
+      <w:r>
+        <w:rPr>
+          <w:b/>
+        </w:rPr>
+        <w:t xml:space="preserve">change of </w:t>
+      </w:r>
+      <w:r>
+        <w:rPr>
+          <w:b/>
+        </w:rPr>
+        <w:t>animation</w:t>
+      </w:r>
+      <w:r>
+        <w:rPr>
+          <w:b/>
+        </w:rPr>
+        <w:t xml:space="preserve"> speed</w:t>
+      </w:r>
+      <w:r>
+        <w:t xml:space="preserve"> which we believe is</w:t>
+      </w:r>
+      <w:r>
+        <w:t xml:space="preserve"> valuable as some people may want a quick look at the whole picture while some people may prefer a slower speed. We believe the change of speed offers the user an alternative the repetitive playing and pausing of the animations.</w:t>
+      </w:r>
+    </w:p>
+    <w:p>
+      <w:pPr>
+        <w:jc w:val="both"/>
+      </w:pPr>
+      <w:r>
+        <w:rPr>
+          <w:noProof/>
+          <w:lang w:val="en-US" w:eastAsia="en-US"/>
+        </w:rPr>
+        <w:drawing>
+          <wp:anchor distT="0" distB="0" distL="114300" distR="114300" simplePos="0" relativeHeight="251658752" behindDoc="0" locked="0" layoutInCell="1" allowOverlap="1" wp14:anchorId="6118D4B8" wp14:editId="7CA60481">
+            <wp:simplePos x="0" y="0"/>
+            <wp:positionH relativeFrom="margin">
+              <wp:posOffset>2361777</wp:posOffset>
+            </wp:positionH>
+            <wp:positionV relativeFrom="margin">
+              <wp:posOffset>7408121</wp:posOffset>
+            </wp:positionV>
+            <wp:extent cx="3187065" cy="922655"/>
+            <wp:effectExtent l="0" t="0" r="0" b="0"/>
+            <wp:wrapSquare wrapText="bothSides"/>
+            <wp:docPr id="1" name="Picture 1"/>
+            <wp:cNvGraphicFramePr>
+              <a:graphicFrameLocks xmlns:a="http://schemas.openxmlformats.org/drawingml/2006/main" noChangeAspect="1"/>
+            </wp:cNvGraphicFramePr>
+            <a:graphic xmlns:a="http://schemas.openxmlformats.org/drawingml/2006/main">
+              <a:graphicData uri="http://schemas.openxmlformats.org/drawingml/2006/picture">
+                <pic:pic xmlns:pic="http://schemas.openxmlformats.org/drawingml/2006/picture">
+                  <pic:nvPicPr>
+                    <pic:cNvPr id="1" name=""/>
+                    <pic:cNvPicPr/>
+                  </pic:nvPicPr>
+                  <pic:blipFill rotWithShape="1">
+                    <a:blip r:embed="rId5"/>
+                    <a:srcRect l="48040" t="59685" r="23856" b="27177"/>
+                    <a:stretch/>
+                  </pic:blipFill>
+                  <pic:spPr bwMode="auto">
+                    <a:xfrm>
+                      <a:off x="0" y="0"/>
+                      <a:ext cx="3187065" cy="922655"/>
+                    </a:xfrm>
+                    <a:prstGeom prst="rect">
+                      <a:avLst/>
+                    </a:prstGeom>
+                    <a:ln>
+                      <a:noFill/>
+                    </a:ln>
+                    <a:extLst>
+                      <a:ext uri="{53640926-AAD7-44D8-BBD7-CCE9431645EC}">
+                        <a14:shadowObscured xmlns:a14="http://schemas.microsoft.com/office/drawing/2010/main"/>
+                      </a:ext>
+                    </a:extLst>
+                  </pic:spPr>
+                </pic:pic>
+              </a:graphicData>
+            </a:graphic>
+            <wp14:sizeRelH relativeFrom="margin">
+              <wp14:pctWidth>0</wp14:pctWidth>
+            </wp14:sizeRelH>
+            <wp14:sizeRelV relativeFrom="margin">
+              <wp14:pctHeight>0</wp14:pctHeight>
+            </wp14:sizeRelV>
+          </wp:anchor>
+        </w:drawing>
+      </w:r>
+      <w:r>
+        <w:t xml:space="preserve">We have also implemented an additional </w:t>
+      </w:r>
+      <w:r>
+        <w:rPr>
+          <w:b/>
+        </w:rPr>
+        <w:t>country id card</w:t>
+      </w:r>
+      <w:r>
+        <w:t xml:space="preserve"> which allows to display information regarding the country selected by the user. The information presented included the country name, flag</w:t>
+      </w:r>
+      <w:r>
+        <w:t>, year, population and GDP</w:t>
+      </w:r>
+    </w:p>
+    <w:p/>
+    <w:p>
+      <w:pPr>
+        <w:pStyle w:val="Heading1"/>
+      </w:pPr>
+      <w:r>
+        <w:t xml:space="preserve">What Is the Purpose of Your Visualisation? </w:t>
+      </w:r>
+      <w:r>
+        <w:t xml:space="preserve"> </w:t>
+      </w:r>
+      <w:r>
+        <w:t>(1</w:t>
+      </w:r>
+      <w:r>
+        <w:t>50 words)</w:t>
+      </w:r>
+    </w:p>
+    <w:p>
+      <w:pPr>
+        <w:jc w:val="both"/>
+      </w:pPr>
+      <w:r>
+        <w:t>The objective for this visualization is to extend the insight gained from the provided dataset. Firs, we initially decided to present the data grouped by regions as well as by gover</w:t>
+      </w:r>
+      <w:r>
+        <w:t xml:space="preserve">nment types. This allows to </w:t>
+      </w:r>
+    </w:p>
+    <w:p>
+      <w:pPr>
+        <w:jc w:val="both"/>
+      </w:pPr>
+    </w:p>
+    <w:p>
+      <w:pPr>
+        <w:jc w:val="both"/>
+      </w:pPr>
+      <w:r>
+        <w:t xml:space="preserve">We also wanted to tie in the original data with an external one </w:t>
+      </w:r>
+      <w:proofErr w:type="gramStart"/>
+      <w:r>
+        <w:t>in order to</w:t>
+      </w:r>
+      <w:proofErr w:type="gramEnd"/>
+      <w:r>
+        <w:t xml:space="preserve"> identify to which extend the country’s population were affected by conflicts and war.</w:t>
+      </w:r>
+    </w:p>
+    <w:p>
+      <w:pPr>
+        <w:jc w:val="both"/>
+      </w:pPr>
+    </w:p>
+    <w:p>
+      <w:pPr>
+        <w:jc w:val="both"/>
+      </w:pPr>
+    </w:p>
+    <w:p>
+      <w:pPr>
+        <w:jc w:val="both"/>
+      </w:pPr>
+    </w:p>
+    <w:p>
+      <w:pPr>
+        <w:jc w:val="both"/>
+      </w:pPr>
+    </w:p>
+    <w:p>
+      <w:pPr>
+        <w:jc w:val="both"/>
+      </w:pPr>
+    </w:p>
+    <w:p>
+      <w:pPr>
+        <w:jc w:val="both"/>
+      </w:pPr>
+    </w:p>
+    <w:p>
+      <w:pPr>
+        <w:jc w:val="both"/>
+      </w:pPr>
+    </w:p>
+    <w:p>
+      <w:pPr>
+        <w:pStyle w:val="Heading1"/>
+      </w:pPr>
+      <w:r>
+        <w:t xml:space="preserve">What Similar Visualisations Exist? </w:t>
+      </w:r>
+      <w:r>
+        <w:t xml:space="preserve"> </w:t>
+      </w:r>
+      <w:r>
+        <w:t>(1</w:t>
+      </w:r>
+      <w:r>
+        <w:t>50 words)</w:t>
+      </w:r>
+    </w:p>
+    <w:p>
+      <w:r>
+        <w:t xml:space="preserve">First, </w:t>
+      </w:r>
+      <w:hyperlink r:id="rId6" w:history="1">
+        <w:r>
+          <w:rPr>
+            <w:rStyle w:val="Hyperlink"/>
+          </w:rPr>
+          <w:t>http://all-that-is-interesting.com/global-peace-index-2016-rankings</w:t>
+        </w:r>
+      </w:hyperlink>
+      <w:r>
+        <w:t>:</w:t>
+      </w:r>
+    </w:p>
+    <w:p>
+      <w:pPr>
+        <w:jc w:val="center"/>
+      </w:pPr>
+      <w:r>
+        <w:rPr>
+          <w:noProof/>
+          <w:lang w:val="en-US" w:eastAsia="en-US"/>
+        </w:rPr>
+        <w:drawing>
+          <wp:inline distT="0" distB="0" distL="0" distR="0" wp14:anchorId="3152F6EF" wp14:editId="119B898B">
+            <wp:extent cx="5270500" cy="3181350"/>
+            <wp:effectExtent l="0" t="0" r="6350" b="0"/>
+            <wp:docPr id="4" name="Picture 4"/>
+            <wp:cNvGraphicFramePr>
+              <a:graphicFrameLocks xmlns:a="http://schemas.openxmlformats.org/drawingml/2006/main" noChangeAspect="1"/>
+            </wp:cNvGraphicFramePr>
+            <a:graphic xmlns:a="http://schemas.openxmlformats.org/drawingml/2006/main">
+              <a:graphicData uri="http://schemas.openxmlformats.org/drawingml/2006/picture">
+                <pic:pic xmlns:pic="http://schemas.openxmlformats.org/drawingml/2006/picture">
+                  <pic:nvPicPr>
+                    <pic:cNvPr id="1" name=""/>
+                    <pic:cNvPicPr/>
+                  </pic:nvPicPr>
+                  <pic:blipFill>
+                    <a:blip r:embed="rId7"/>
+                    <a:stretch>
+                      <a:fillRect/>
+                    </a:stretch>
+                  </pic:blipFill>
+                  <pic:spPr>
+                    <a:xfrm>
+                      <a:off x="0" y="0"/>
+                      <a:ext cx="5270500" cy="3181350"/>
+                    </a:xfrm>
+                    <a:prstGeom prst="rect">
+                      <a:avLst/>
+                    </a:prstGeom>
+                  </pic:spPr>
+                </pic:pic>
+              </a:graphicData>
+            </a:graphic>
+          </wp:inline>
+        </w:drawing>
+      </w:r>
+    </w:p>
+    <w:p>
+      <w:r>
+        <w:lastRenderedPageBreak/>
+        <w:t xml:space="preserve">This visualisation is </w:t>
+      </w:r>
+      <w:proofErr w:type="gramStart"/>
+      <w:r>
+        <w:t>similar to</w:t>
+      </w:r>
+      <w:proofErr w:type="gramEnd"/>
+      <w:r>
+        <w:t xml:space="preserve"> the one we have created although it also accounts for non-conflict related event such as terrorism attacks. </w:t>
+      </w:r>
+    </w:p>
+    <w:p>
+      <w:r>
+        <w:t>Second,</w:t>
+      </w:r>
+      <w:r>
+        <w:t xml:space="preserve"> </w:t>
+      </w:r>
+      <w:hyperlink r:id="rId8" w:history="1">
+        <w:r>
+          <w:rPr>
+            <w:rStyle w:val="Hyperlink"/>
+          </w:rPr>
+          <w:t>http://www.cfr.org/global/global-conflict-tracker/p32137#!/</w:t>
+        </w:r>
+      </w:hyperlink>
+      <w:r>
+        <w:t>:</w:t>
+      </w:r>
+    </w:p>
+    <w:p>
+      <w:r>
+        <w:rPr>
+          <w:noProof/>
+          <w:lang w:val="en-US" w:eastAsia="en-US"/>
+        </w:rPr>
+        <w:drawing>
+          <wp:inline distT="0" distB="0" distL="0" distR="0" wp14:anchorId="003CBEAA" wp14:editId="4A5664F3">
+            <wp:extent cx="5270500" cy="1925320"/>
+            <wp:effectExtent l="0" t="0" r="6350" b="0"/>
+            <wp:docPr id="5" name="Picture 5"/>
+            <wp:cNvGraphicFramePr>
+              <a:graphicFrameLocks xmlns:a="http://schemas.openxmlformats.org/drawingml/2006/main" noChangeAspect="1"/>
+            </wp:cNvGraphicFramePr>
+            <a:graphic xmlns:a="http://schemas.openxmlformats.org/drawingml/2006/main">
+              <a:graphicData uri="http://schemas.openxmlformats.org/drawingml/2006/picture">
+                <pic:pic xmlns:pic="http://schemas.openxmlformats.org/drawingml/2006/picture">
+                  <pic:nvPicPr>
+                    <pic:cNvPr id="1" name=""/>
+                    <pic:cNvPicPr/>
+                  </pic:nvPicPr>
+                  <pic:blipFill>
+                    <a:blip r:embed="rId9"/>
+                    <a:stretch>
+                      <a:fillRect/>
+                    </a:stretch>
+                  </pic:blipFill>
+                  <pic:spPr>
+                    <a:xfrm>
+                      <a:off x="0" y="0"/>
+                      <a:ext cx="5270500" cy="1925320"/>
+                    </a:xfrm>
+                    <a:prstGeom prst="rect">
+                      <a:avLst/>
+                    </a:prstGeom>
+                  </pic:spPr>
+                </pic:pic>
+              </a:graphicData>
+            </a:graphic>
+          </wp:inline>
+        </w:drawing>
+      </w:r>
+    </w:p>
+    <w:p>
+      <w:pPr>
+        <w:jc w:val="both"/>
+      </w:pPr>
+      <w:r>
+        <w:t>This map is a beautiful, clean, live representation of current conflicts and events in the world. One thing worth noting is that the map reflects event that impact US interest and by such may not include all currently ongoing conflicts in the world.</w:t>
+      </w:r>
+    </w:p>
+    <w:p>
+      <w:pPr>
+        <w:jc w:val="both"/>
+      </w:pPr>
+      <w:r>
+        <w:t xml:space="preserve">Both sources decided to use geo representation to show the location of the conflicts. One </w:t>
       </w:r>
       <w:bookmarkStart w:id="0" w:name="_GoBack"/>
       <w:bookmarkEnd w:id="0"/>
       <w:r>
-        <w:rPr>
-          <w:rFonts w:cs="Courier New"/>
-        </w:rPr>
+        <w:t xml:space="preserve">decided to make a </w:t>
+      </w:r>
+      <w:r>
+        <w:t xml:space="preserve">choropleth map which enable to see which country it is relating to. The second one used a </w:t>
+      </w:r>
+      <w:r>
+        <w:rPr>
+          <w:rFonts w:cs="Arial"/>
+          <w:bCs/>
+          <w:color w:val="222222"/>
+          <w:shd w:val="clear" w:color="auto" w:fill="FFFFFF"/>
+        </w:rPr>
+        <w:t>symbol map</w:t>
+      </w:r>
+      <w:r>
+        <w:rPr>
+          <w:rStyle w:val="apple-converted-space"/>
+          <w:rFonts w:cs="Arial"/>
+          <w:color w:val="222222"/>
+          <w:shd w:val="clear" w:color="auto" w:fill="FFFFFF"/>
+        </w:rPr>
+        <w:t> </w:t>
+      </w:r>
+      <w:r>
+        <w:rPr>
+          <w:rFonts w:cs="Arial"/>
+          <w:color w:val="222222"/>
+          <w:shd w:val="clear" w:color="auto" w:fill="FFFFFF"/>
+        </w:rPr>
+        <w:t xml:space="preserve">[usually </w:t>
+      </w:r>
+      <w:r>
+        <w:rPr>
+          <w:rFonts w:cs="Arial"/>
+          <w:color w:val="222222"/>
+          <w:shd w:val="clear" w:color="auto" w:fill="FFFFFF"/>
+        </w:rPr>
+        <w:t>better than choropleth</w:t>
+      </w:r>
+      <w:r>
+        <w:rPr>
+          <w:rStyle w:val="apple-converted-space"/>
+          <w:rFonts w:cs="Arial"/>
+          <w:color w:val="222222"/>
+          <w:shd w:val="clear" w:color="auto" w:fill="FFFFFF"/>
+        </w:rPr>
+        <w:t> </w:t>
+      </w:r>
+      <w:r>
+        <w:rPr>
+          <w:rFonts w:cs="Arial"/>
+          <w:bCs/>
+          <w:color w:val="222222"/>
+          <w:shd w:val="clear" w:color="auto" w:fill="FFFFFF"/>
+        </w:rPr>
+        <w:t>maps</w:t>
+      </w:r>
+      <w:r>
+        <w:rPr>
+          <w:rStyle w:val="apple-converted-space"/>
+          <w:rFonts w:cs="Arial"/>
+          <w:color w:val="222222"/>
+          <w:shd w:val="clear" w:color="auto" w:fill="FFFFFF"/>
+        </w:rPr>
+        <w:t> </w:t>
+      </w:r>
+      <w:r>
+        <w:rPr>
+          <w:rFonts w:cs="Arial"/>
+          <w:color w:val="222222"/>
+          <w:shd w:val="clear" w:color="auto" w:fill="FFFFFF"/>
+        </w:rPr>
+        <w:t>for showing raw data totals</w:t>
+      </w:r>
+      <w:r>
+        <w:rPr>
+          <w:rFonts w:cs="Arial"/>
+          <w:color w:val="222222"/>
+          <w:shd w:val="clear" w:color="auto" w:fill="FFFFFF"/>
+        </w:rPr>
+        <w:t>] even though the second source uses the circle as the precise location for the event rather than encoding the importance of the even to its size.</w:t>
+      </w:r>
+    </w:p>
+    <w:p>
+      <w:pPr>
+        <w:pStyle w:val="Heading1"/>
+      </w:pPr>
+      <w:r>
+        <w:t>Why Is Your Visualisation</w:t>
+      </w:r>
+      <w:r>
+        <w:t xml:space="preserve"> </w:t>
+      </w:r>
+      <w:proofErr w:type="gramStart"/>
+      <w:r>
+        <w:t>A</w:t>
+      </w:r>
+      <w:proofErr w:type="gramEnd"/>
+      <w:r>
+        <w:t xml:space="preserve"> Good Solution? </w:t>
+      </w:r>
+      <w:r>
+        <w:t xml:space="preserve"> </w:t>
+      </w:r>
+      <w:r>
+        <w:t>(1</w:t>
+      </w:r>
+      <w:r>
+        <w:t>50 words)</w:t>
+      </w:r>
+    </w:p>
+    <w:p>
+      <w:pPr>
+        <w:jc w:val="both"/>
+      </w:pPr>
+      <w:r>
+        <w:t>Learning from what other sources did well on their visualisation we believe that our solution is good as it enables access to clear and relevant information showed directly thanks to appropriate encoding as well as additional information available through h the Tooltip functionality.</w:t>
+      </w:r>
+    </w:p>
+    <w:p>
+      <w:pPr>
+        <w:jc w:val="both"/>
+      </w:pPr>
+      <w:r>
+        <w:t>We have generated a choropleth map for the following reasons: we have the dataset encoded per country rather than battle location, we do not have a count of the victims for each conflict, we only have access to a binary feature representing less than 1000 deaths or more.</w:t>
+      </w:r>
+    </w:p>
+    <w:p>
+      <w:pPr>
+        <w:jc w:val="both"/>
+      </w:pPr>
+      <w:r>
+        <w:t>Putting these datasets together also provides the possibility to see the effect of the war on the country’s population.</w:t>
+      </w:r>
+    </w:p>
+    <w:p>
+      <w:pPr>
+        <w:pStyle w:val="Heading1"/>
+      </w:pPr>
+      <w:r>
+        <w:t>What Data Manipulation Was Required</w:t>
+      </w:r>
+      <w:r>
+        <w:t xml:space="preserve"> </w:t>
+      </w:r>
+      <w:proofErr w:type="gramStart"/>
+      <w:r>
         <w:t>To</w:t>
       </w:r>
-      <w:r>
-        <w:rPr>
-          <w:rFonts w:cs="Courier New"/>
-        </w:rPr>
-        <w:t xml:space="preserve"> fix this, we decided to use a black colour for the text and modify the opacity of the background for the one purple rectangle to deliver a clearer visual.</w:t>
+      <w:proofErr w:type="gramEnd"/>
+      <w:r>
+        <w:t xml:space="preserve"> Create Your Solution</w:t>
+      </w:r>
+      <w:r>
+        <w:t>?</w:t>
+      </w:r>
+      <w:r>
+        <w:t xml:space="preserve">  </w:t>
+      </w:r>
+      <w:r>
+        <w:t>(1</w:t>
+      </w:r>
+      <w:r>
+        <w:t>50 words</w:t>
+      </w:r>
+      <w:r>
+        <w:t xml:space="preserve"> – it is acceptable not to have required any data manipulation</w:t>
+      </w:r>
+      <w:r>
+        <w:t>)</w:t>
+      </w:r>
+    </w:p>
+    <w:p>
+      <w:pPr>
+        <w:jc w:val="both"/>
+      </w:pPr>
+      <w:r>
+        <w:t xml:space="preserve">In order to integrate the new </w:t>
+      </w:r>
+      <w:proofErr w:type="gramStart"/>
+      <w:r>
+        <w:t>dataset</w:t>
+      </w:r>
+      <w:proofErr w:type="gramEnd"/>
+      <w:r>
+        <w:t xml:space="preserve"> we have had to make a lot of modifications to the location of the conflicts. They were often using over descriptive terms such as “Madagascar (Malagasy)” which lead to issues with Tableau. In order to </w:t>
+      </w:r>
+      <w:r>
+        <w:lastRenderedPageBreak/>
+        <w:t xml:space="preserve">address </w:t>
+      </w:r>
+      <w:proofErr w:type="gramStart"/>
+      <w:r>
+        <w:t>this</w:t>
+      </w:r>
+      <w:proofErr w:type="gramEnd"/>
+      <w:r>
+        <w:t xml:space="preserve"> we decided to use the replace all feature present in Excel to normalize all the name of the conflict locations.</w:t>
       </w:r>
     </w:p>
     <w:p/>
-    <w:p/>
-    <w:p/>
-    <w:p/>
-    <w:p/>
-    <w:p/>
-    <w:p/>
-    <w:p/>
-    <w:p/>
-    <w:p/>
-    <w:p/>
-    <w:p/>
-    <w:p/>
     <w:p>
       <w:pPr>
         <w:pStyle w:val="Heading1"/>
       </w:pPr>
       <w:r>
-        <w:t xml:space="preserve">What Is the Purpose of Your Visualisation? </w:t>
+        <w:t xml:space="preserve">What d3 Resources Did You Use </w:t>
+      </w:r>
+      <w:proofErr w:type="gramStart"/>
+      <w:r>
+        <w:t>To</w:t>
+      </w:r>
+      <w:proofErr w:type="gramEnd"/>
+      <w:r>
+        <w:t xml:space="preserve"> Create Your Visualisation? </w:t>
       </w:r>
       <w:r>
         <w:t xml:space="preserve"> </w:t>
       </w:r>
       <w:r>
-        <w:t>(1</w:t>
-      </w:r>
-      <w:r>
-        <w:t>50 words)</w:t>
-      </w:r>
-    </w:p>
-    <w:p>
-      <w:pPr>
-        <w:pStyle w:val="Heading1"/>
-      </w:pPr>
-      <w:r>
-        <w:t xml:space="preserve">What Similar Visualisations Exist? </w:t>
-      </w:r>
-      <w:r>
-        <w:t xml:space="preserve"> </w:t>
-      </w:r>
-      <w:r>
-        <w:t>(1</w:t>
-      </w:r>
-      <w:r>
-        <w:t>50 words)</w:t>
-      </w:r>
-    </w:p>
-    <w:p>
-      <w:pPr>
-        <w:pStyle w:val="Heading1"/>
-      </w:pPr>
-      <w:r>
-        <w:t>Why Is Your Visualisation</w:t>
-      </w:r>
-      <w:r>
-        <w:t xml:space="preserve"> </w:t>
+        <w:t>(</w:t>
+      </w:r>
+      <w:r>
+        <w:t>1</w:t>
+      </w:r>
+      <w:r>
+        <w:t>5</w:t>
+      </w:r>
+      <w:r>
+        <w:t>0 words)</w:t>
+      </w:r>
+    </w:p>
+    <w:p>
+      <w:pPr>
+        <w:jc w:val="both"/>
+      </w:pPr>
+      <w:r>
+        <w:t>Initially we wanted to see if we could generate an interesting animated visualisation using Google Charts</w:t>
+      </w:r>
+      <w:r>
+        <w:t xml:space="preserve"> (file “</w:t>
+      </w:r>
+      <w:r>
+        <w:rPr>
+          <w:i/>
+        </w:rPr>
+        <w:t>task2</w:t>
+      </w:r>
+      <w:r>
+        <w:t>_</w:t>
+      </w:r>
+      <w:r>
+        <w:rPr>
+          <w:i/>
+        </w:rPr>
+        <w:t xml:space="preserve">initial </w:t>
+      </w:r>
+      <w:proofErr w:type="spellStart"/>
+      <w:r>
+        <w:rPr>
+          <w:i/>
+        </w:rPr>
+        <w:t>idea_GoogleCharts</w:t>
+      </w:r>
+      <w:proofErr w:type="spellEnd"/>
+      <w:r>
+        <w:t>” included in the .zip folder)</w:t>
+      </w:r>
+      <w:r>
+        <w:t xml:space="preserve"> but we realized that for this project we could use D3 or Tableau. </w:t>
+      </w:r>
+    </w:p>
+    <w:p>
+      <w:pPr>
+        <w:jc w:val="both"/>
+      </w:pPr>
+      <w:r>
+        <w:t xml:space="preserve">We decided to use Tableau </w:t>
+      </w:r>
+      <w:r>
+        <w:t>to</w:t>
+      </w:r>
+      <w:r>
+        <w:t xml:space="preserve"> generate two dashboards. The first one only displays additional information about the original dataset. The second one focuses on the world conflict dataset that we obtained from </w:t>
+      </w:r>
+      <w:hyperlink r:id="rId10" w:history="1">
+        <w:r>
+          <w:rPr>
+            <w:rStyle w:val="Hyperlink"/>
+          </w:rPr>
+          <w:t>https://www.prio.org/Data/Armed-Conflict/</w:t>
+        </w:r>
+      </w:hyperlink>
+      <w:r>
+        <w:rPr>
+          <w:i/>
+        </w:rPr>
+        <w:t xml:space="preserve">. </w:t>
+      </w:r>
+    </w:p>
+    <w:p>
+      <w:pPr>
+        <w:jc w:val="both"/>
+      </w:pPr>
+    </w:p>
+    <w:p>
+      <w:pPr>
+        <w:jc w:val="both"/>
+      </w:pPr>
+    </w:p>
+    <w:p>
+      <w:pPr>
+        <w:rPr>
+          <w:b/>
+          <w:color w:val="0070C0"/>
+        </w:rPr>
+      </w:pPr>
+      <w:r>
+        <w:rPr>
+          <w:b/>
+          <w:color w:val="0070C0"/>
+        </w:rPr>
+        <w:t>Considerations</w:t>
+      </w:r>
+    </w:p>
+    <w:p>
+      <w:pPr>
+        <w:jc w:val="both"/>
+      </w:pPr>
+      <w:r>
+        <w:t>Considering</w:t>
+      </w:r>
+      <w:r>
+        <w:t xml:space="preserve"> ordering the bars of the bar chart by decreasing order to make it easier to compare the values across all the government types. Unfortunately, because we also animate based on the year the values changes and so would the order. We believe it would be less clear to the user if the order of the categorical values changed on our axis</w:t>
+      </w:r>
+      <w:r>
+        <w:t>.</w:t>
+      </w:r>
+    </w:p>
+    <w:p>
+      <w:pPr>
+        <w:jc w:val="both"/>
+      </w:pPr>
+      <w:r>
+        <w:t xml:space="preserve">We also researched the possibilities to implement a </w:t>
+      </w:r>
+      <w:r>
+        <w:t xml:space="preserve">break in our </w:t>
+      </w:r>
+      <w:r>
+        <w:rPr>
+          <w:i/>
+        </w:rPr>
+        <w:t>y</w:t>
+      </w:r>
+      <w:r>
+        <w:t xml:space="preserve"> axis </w:t>
       </w:r>
       <w:proofErr w:type="gramStart"/>
       <w:r>
-        <w:t>A</w:t>
+        <w:t>in order to</w:t>
       </w:r>
       <w:proofErr w:type="gramEnd"/>
       <w:r>
-        <w:t xml:space="preserve"> Good Solution? </w:t>
-      </w:r>
-      <w:r>
-        <w:t xml:space="preserve"> </w:t>
-      </w:r>
-      <w:r>
-        <w:t>(1</w:t>
-      </w:r>
-      <w:r>
-        <w:t>50 words)</w:t>
-      </w:r>
-    </w:p>
-    <w:p>
-      <w:pPr>
-        <w:pStyle w:val="Heading1"/>
-      </w:pPr>
-      <w:r>
-        <w:t>What Data Manipulation Was Required</w:t>
-      </w:r>
-      <w:r>
-        <w:t xml:space="preserve"> </w:t>
-      </w:r>
-      <w:proofErr w:type="gramStart"/>
-      <w:r>
-        <w:t>To</w:t>
-      </w:r>
-      <w:proofErr w:type="gramEnd"/>
-      <w:r>
-        <w:t xml:space="preserve"> Create Your Solution</w:t>
-      </w:r>
-      <w:r>
-        <w:t>?</w:t>
-      </w:r>
-      <w:r>
-        <w:t xml:space="preserve">  </w:t>
-      </w:r>
-      <w:r>
-        <w:t>(1</w:t>
-      </w:r>
-      <w:r>
-        <w:t>50 words</w:t>
-      </w:r>
-      <w:r>
-        <w:t xml:space="preserve"> – it is acceptable not to have required any data manipulation</w:t>
-      </w:r>
-      <w:r>
-        <w:t>)</w:t>
-      </w:r>
-    </w:p>
-    <w:p>
-      <w:pPr>
-        <w:pStyle w:val="Heading1"/>
-      </w:pPr>
-      <w:r>
-        <w:t xml:space="preserve">What d3 Resources Did You Use </w:t>
-      </w:r>
-      <w:proofErr w:type="gramStart"/>
-      <w:r>
-        <w:t>To</w:t>
-      </w:r>
-      <w:proofErr w:type="gramEnd"/>
-      <w:r>
-        <w:t xml:space="preserve"> Create Your Visualisation? </w:t>
-      </w:r>
-      <w:r>
-        <w:t xml:space="preserve"> </w:t>
-      </w:r>
-      <w:r>
-        <w:t>(</w:t>
-      </w:r>
-      <w:r>
-        <w:t>1</w:t>
-      </w:r>
-      <w:r>
-        <w:t>5</w:t>
-      </w:r>
-      <w:r>
-        <w:t>0 words)</w:t>
+        <w:t xml:space="preserve"> make the visualisation better by reducing the disparity and not having very small and very big bars on the same graph. This would make a clearer graph. Unfortunately, this is a feature that is not implemented in Tableau. The only workaround that was suggested online is to superpose two bar charts where the bottom one contains the </w:t>
+      </w:r>
+      <w:r>
+        <w:rPr>
+          <w:i/>
+        </w:rPr>
+        <w:t>x</w:t>
+      </w:r>
+      <w:r>
+        <w:t xml:space="preserve"> axis details and the top one does not. Hence this would mimic a break in the </w:t>
+      </w:r>
+      <w:r>
+        <w:rPr>
+          <w:i/>
+        </w:rPr>
+        <w:t xml:space="preserve">y </w:t>
+      </w:r>
+      <w:r>
+        <w:t>axis but would not be a clean way of doing so.</w:t>
+      </w:r>
+    </w:p>
+    <w:p>
+      <w:pPr>
+        <w:jc w:val="both"/>
+      </w:pPr>
+      <w:r>
+        <w:t>We also investigated other graph types that would allow a clearer view on the data such as bubble graphs but we soon realized that if we encoded the population to the size of the bubble this would make it even harder to read as the y axis value is encoded to the centre of the circle.</w:t>
       </w:r>
     </w:p>
     <w:sectPr>
@@ -1906,6 +2523,34 @@
       <w:contextualSpacing/>
     </w:pPr>
   </w:style>
+  <w:style w:type="character" w:styleId="Hyperlink">
+    <w:name w:val="Hyperlink"/>
+    <w:basedOn w:val="DefaultParagraphFont"/>
+    <w:uiPriority w:val="99"/>
+    <w:unhideWhenUsed/>
+    <w:rsid w:val="00C93AE0"/>
+    <w:rPr>
+      <w:color w:val="0000FF" w:themeColor="hyperlink"/>
+      <w:u w:val="single"/>
+    </w:rPr>
+  </w:style>
+  <w:style w:type="character" w:styleId="FollowedHyperlink">
+    <w:name w:val="FollowedHyperlink"/>
+    <w:basedOn w:val="DefaultParagraphFont"/>
+    <w:uiPriority w:val="99"/>
+    <w:semiHidden/>
+    <w:unhideWhenUsed/>
+    <w:rsid w:val="00C93AE0"/>
+    <w:rPr>
+      <w:color w:val="800080" w:themeColor="followedHyperlink"/>
+      <w:u w:val="single"/>
+    </w:rPr>
+  </w:style>
+  <w:style w:type="character" w:customStyle="1" w:styleId="apple-converted-space">
+    <w:name w:val="apple-converted-space"/>
+    <w:basedOn w:val="DefaultParagraphFont"/>
+    <w:rsid w:val="00B73309"/>
+  </w:style>
 </w:styles>
 </file>
 

</xml_diff>